<commit_message>
full labs in semestr
</commit_message>
<xml_diff>
--- a/Lab10/Report.docx
+++ b/Lab10/Report.docx
@@ -996,6 +996,7 @@
       </w:r>
       <w:r>
         <w:rPr>
+          <w:i/>
           <w:vertAlign w:val="superscript"/>
         </w:rPr>
         <w:t>i</w:t>
@@ -2731,6 +2732,7 @@
       </w:r>
       <w:r>
         <w:rPr>
+          <w:i/>
           <w:vertAlign w:val="superscript"/>
         </w:rPr>
         <w:t>e</w:t>
@@ -2905,6 +2907,7 @@
       </w:r>
       <w:r>
         <w:rPr>
+          <w:i/>
           <w:vertAlign w:val="superscript"/>
         </w:rPr>
         <w:t>d</w:t>
@@ -3081,7 +3084,7 @@
         <w:lastRenderedPageBreak/>
         <w:drawing>
           <wp:inline distT="0" distB="0" distL="0" distR="0" wp14:anchorId="230B1574" wp14:editId="782FB74D">
-            <wp:extent cx="5940425" cy="4072890"/>
+            <wp:extent cx="5940425" cy="3520440"/>
             <wp:effectExtent l="0" t="0" r="3175" b="3810"/>
             <wp:docPr id="1" name="Рисунок 1"/>
             <wp:cNvGraphicFramePr>
@@ -3103,7 +3106,7 @@
                   <pic:spPr>
                     <a:xfrm>
                       <a:off x="0" y="0"/>
-                      <a:ext cx="5940425" cy="4072890"/>
+                      <a:ext cx="5940425" cy="3520440"/>
                     </a:xfrm>
                     <a:prstGeom prst="rect">
                       <a:avLst/>
@@ -3119,9 +3122,6 @@
     <w:p>
       <w:pPr>
         <w:pStyle w:val="a5"/>
-        <w:rPr>
-          <w:lang w:val="ru-RU"/>
-        </w:rPr>
       </w:pPr>
       <w:r>
         <w:rPr>
@@ -3135,102 +3135,94 @@
     </w:p>
     <w:p>
       <w:pPr>
-        <w:spacing w:before="240" w:line="240" w:lineRule="auto"/>
-        <w:ind w:firstLine="720"/>
-        <w:rPr>
-          <w:rFonts w:eastAsia="Calibri"/>
-          <w:lang w:val="ru-RU"/>
-        </w:rPr>
-      </w:pPr>
-      <w:r>
-        <w:rPr>
-          <w:noProof/>
-          <w:lang w:val="ru-RU" w:eastAsia="ru-RU"/>
-        </w:rPr>
-        <w:t xml:space="preserve">Оценка выполнения шифрования и дешифрования алгоритмов </w:t>
-      </w:r>
-      <w:r>
-        <w:rPr>
-          <w:noProof/>
-          <w:lang w:eastAsia="ru-RU"/>
-        </w:rPr>
-        <w:t>RSA</w:t>
-      </w:r>
-      <w:r>
-        <w:rPr>
-          <w:noProof/>
-          <w:lang w:val="ru-RU" w:eastAsia="ru-RU"/>
-        </w:rPr>
-        <w:t xml:space="preserve"> и </w:t>
-      </w:r>
-      <w:r>
-        <w:rPr>
-          <w:noProof/>
-          <w:lang w:eastAsia="ru-RU"/>
-        </w:rPr>
-        <w:t>EDH</w:t>
-      </w:r>
-      <w:r>
-        <w:rPr>
-          <w:noProof/>
-          <w:lang w:val="ru-RU" w:eastAsia="ru-RU"/>
-        </w:rPr>
-        <w:t xml:space="preserve">, </w:t>
-      </w:r>
-      <w:r>
-        <w:rPr>
-          <w:noProof/>
-          <w:lang w:val="ru-RU" w:eastAsia="ru-RU"/>
-        </w:rPr>
-        <w:t>представлено на рисунке 2.10</w:t>
-      </w:r>
-      <w:r>
-        <w:rPr>
-          <w:noProof/>
-          <w:lang w:val="ru-RU" w:eastAsia="ru-RU"/>
-        </w:rPr>
-        <w:t>.</w:t>
-      </w:r>
-      <w:r>
-        <w:rPr>
-          <w:rFonts w:eastAsia="Calibri"/>
-          <w:lang w:val="ru-RU"/>
-        </w:rPr>
-        <w:t xml:space="preserve"> Из рисунка видно, что приложение работает исправно, график говорит о хороших результатах и большой производительности алгоритма Эль-</w:t>
-      </w:r>
-      <w:proofErr w:type="spellStart"/>
-      <w:r>
-        <w:rPr>
-          <w:rFonts w:eastAsia="Calibri"/>
-          <w:lang w:val="ru-RU"/>
-        </w:rPr>
-        <w:t>Гамаля</w:t>
-      </w:r>
-      <w:proofErr w:type="spellEnd"/>
-      <w:r>
-        <w:rPr>
-          <w:rFonts w:eastAsia="Calibri"/>
-          <w:lang w:val="ru-RU"/>
-        </w:rPr>
-        <w:t xml:space="preserve"> по сравнению с </w:t>
-      </w:r>
-      <w:r>
-        <w:rPr>
-          <w:rFonts w:eastAsia="Calibri"/>
-        </w:rPr>
-        <w:t>RSA</w:t>
-      </w:r>
-      <w:r>
-        <w:rPr>
-          <w:rFonts w:eastAsia="Calibri"/>
-          <w:lang w:val="ru-RU"/>
-        </w:rPr>
-        <w:t>.</w:t>
-      </w:r>
-    </w:p>
-    <w:p>
-      <w:pPr>
         <w:pStyle w:val="a5"/>
+        <w:ind w:firstLine="709"/>
+        <w:jc w:val="both"/>
+        <w:rPr>
+          <w:lang w:val="ru-RU"/>
+        </w:rPr>
+      </w:pPr>
+      <w:r>
+        <w:rPr>
+          <w:lang w:val="ru-RU"/>
+        </w:rPr>
+        <w:t>Графическая форма</w:t>
+      </w:r>
+      <w:r>
+        <w:rPr>
+          <w:lang w:val="ru-RU"/>
+        </w:rPr>
+        <w:t xml:space="preserve"> зависимости времени вычисления параметра</w:t>
+      </w:r>
+      <w:r>
+        <w:rPr>
+          <w:i/>
+          <w:lang w:val="ru-RU"/>
+        </w:rPr>
+        <w:t xml:space="preserve"> у</w:t>
+      </w:r>
+      <w:r>
+        <w:rPr>
+          <w:lang w:val="ru-RU"/>
+        </w:rPr>
+        <w:t xml:space="preserve">, функционально заданного выражением вида: </w:t>
+      </w:r>
+      <w:r>
+        <w:rPr>
+          <w:i/>
+          <w:lang w:val="ru-RU"/>
+        </w:rPr>
+        <w:t xml:space="preserve">у ≡ </w:t>
+      </w:r>
+      <w:r>
+        <w:rPr>
+          <w:i/>
+        </w:rPr>
+        <w:t>ax</w:t>
+      </w:r>
+      <w:r>
+        <w:rPr>
+          <w:i/>
+          <w:lang w:val="ru-RU"/>
+        </w:rPr>
+        <w:t xml:space="preserve"> </w:t>
+      </w:r>
+      <w:r>
+        <w:rPr>
+          <w:i/>
+        </w:rPr>
+        <w:t>mod</w:t>
+      </w:r>
+      <w:r>
+        <w:rPr>
+          <w:i/>
+          <w:lang w:val="ru-RU"/>
+        </w:rPr>
+        <w:t xml:space="preserve"> </w:t>
+      </w:r>
+      <w:r>
+        <w:rPr>
+          <w:i/>
+        </w:rPr>
+        <w:t>n</w:t>
+      </w:r>
+      <w:r>
+        <w:rPr>
+          <w:i/>
+          <w:lang w:val="ru-RU"/>
+        </w:rPr>
+        <w:t xml:space="preserve">. </w:t>
+      </w:r>
+      <w:r>
+        <w:rPr>
+          <w:lang w:val="ru-RU"/>
+        </w:rPr>
+        <w:t>Реализация представлена на рисунке 2.10 и результат выполнения представлен на рисунке 2.11.</w:t>
+      </w:r>
+    </w:p>
+    <w:p>
+      <w:pPr>
+        <w:pStyle w:val="a5"/>
         <w:rPr>
           <w:lang w:val="ru-RU"/>
         </w:rPr>
@@ -3240,10 +3232,10 @@
           <w:lang w:val="ru-RU"/>
         </w:rPr>
         <w:drawing>
-          <wp:inline distT="0" distB="0" distL="0" distR="0" wp14:anchorId="3F657B37" wp14:editId="097486B5">
-            <wp:extent cx="5734850" cy="3448531"/>
-            <wp:effectExtent l="0" t="0" r="0" b="0"/>
-            <wp:docPr id="7" name="Рисунок 7"/>
+          <wp:inline distT="0" distB="0" distL="0" distR="0" wp14:anchorId="359D8F76" wp14:editId="14F238CB">
+            <wp:extent cx="5940425" cy="3500120"/>
+            <wp:effectExtent l="0" t="0" r="3175" b="5080"/>
+            <wp:docPr id="2" name="Рисунок 2"/>
             <wp:cNvGraphicFramePr>
               <a:graphicFrameLocks xmlns:a="http://schemas.openxmlformats.org/drawingml/2006/main" noChangeAspect="1"/>
             </wp:cNvGraphicFramePr>
@@ -3263,7 +3255,7 @@
                   <pic:spPr>
                     <a:xfrm>
                       <a:off x="0" y="0"/>
-                      <a:ext cx="5734850" cy="3448531"/>
+                      <a:ext cx="5940425" cy="3500120"/>
                     </a:xfrm>
                     <a:prstGeom prst="rect">
                       <a:avLst/>
@@ -3278,229 +3270,83 @@
     </w:p>
     <w:p>
       <w:pPr>
-        <w:spacing w:before="240" w:line="240" w:lineRule="auto"/>
-        <w:jc w:val="center"/>
-        <w:rPr>
-          <w:noProof/>
-          <w:lang w:val="ru-RU" w:eastAsia="ru-RU"/>
-        </w:rPr>
-      </w:pPr>
-      <w:r>
-        <w:rPr>
-          <w:noProof/>
-          <w:lang w:val="ru-RU" w:eastAsia="ru-RU"/>
-        </w:rPr>
+        <w:pStyle w:val="a5"/>
+        <w:rPr>
+          <w:i/>
+        </w:rPr>
+      </w:pPr>
+      <w:r>
+        <w:rPr>
+          <w:lang w:val="ru-RU"/>
+        </w:rPr>
+        <w:t xml:space="preserve">Рис. 2.10 – Реализация параметра </w:t>
+      </w:r>
+      <w:r>
+        <w:t>y</w:t>
+      </w:r>
+      <w:r>
+        <w:rPr>
+          <w:lang w:val="ru-RU"/>
+        </w:rPr>
+        <w:t xml:space="preserve"> </w:t>
+      </w:r>
+      <w:r>
+        <w:rPr>
+          <w:lang w:val="ru-RU"/>
+        </w:rPr>
+        <w:t xml:space="preserve">из выражения </w:t>
+      </w:r>
+      <w:r>
+        <w:rPr>
+          <w:i/>
+          <w:lang w:val="ru-RU"/>
+        </w:rPr>
+        <w:t xml:space="preserve">у ≡ </w:t>
+      </w:r>
+      <w:r>
+        <w:rPr>
+          <w:i/>
+        </w:rPr>
+        <w:t>ax</w:t>
+      </w:r>
+      <w:r>
+        <w:rPr>
+          <w:i/>
+          <w:lang w:val="ru-RU"/>
+        </w:rPr>
+        <w:t xml:space="preserve"> </w:t>
+      </w:r>
+      <w:r>
+        <w:rPr>
+          <w:i/>
+        </w:rPr>
+        <w:t>mod</w:t>
+      </w:r>
+      <w:r>
+        <w:rPr>
+          <w:i/>
+          <w:lang w:val="ru-RU"/>
+        </w:rPr>
+        <w:t xml:space="preserve"> </w:t>
+      </w:r>
+      <w:r>
+        <w:rPr>
+          <w:i/>
+        </w:rPr>
+        <w:t>n</w:t>
+      </w:r>
+    </w:p>
+    <w:p>
+      <w:pPr>
+        <w:pStyle w:val="a5"/>
+      </w:pPr>
+      <w:r>
         <w:lastRenderedPageBreak/>
-        <w:t>Рис. 2.</w:t>
-      </w:r>
-      <w:r>
-        <w:rPr>
-          <w:noProof/>
-          <w:lang w:val="ru-RU" w:eastAsia="ru-RU"/>
-        </w:rPr>
-        <w:t>10</w:t>
-      </w:r>
-      <w:r>
-        <w:rPr>
-          <w:noProof/>
-          <w:lang w:val="ru-RU" w:eastAsia="ru-RU"/>
-        </w:rPr>
-        <w:t xml:space="preserve"> –</w:t>
-      </w:r>
-      <w:r>
-        <w:rPr>
-          <w:noProof/>
-          <w:lang w:val="ru-RU" w:eastAsia="ru-RU"/>
-        </w:rPr>
-        <w:t xml:space="preserve"> </w:t>
-      </w:r>
-      <w:r>
-        <w:rPr>
-          <w:noProof/>
-          <w:lang w:val="ru-RU" w:eastAsia="ru-RU"/>
-        </w:rPr>
-        <w:t xml:space="preserve">Оценка времени шифрования и дешифрования алгоритмов </w:t>
-      </w:r>
-      <w:r>
-        <w:rPr>
-          <w:noProof/>
-          <w:lang w:eastAsia="ru-RU"/>
-        </w:rPr>
-        <w:t>RSA</w:t>
-      </w:r>
-      <w:r>
-        <w:rPr>
-          <w:noProof/>
-          <w:lang w:val="ru-RU" w:eastAsia="ru-RU"/>
-        </w:rPr>
-        <w:t xml:space="preserve"> и </w:t>
-      </w:r>
-      <w:r>
-        <w:rPr>
-          <w:noProof/>
-          <w:lang w:val="ru-RU" w:eastAsia="ru-RU"/>
-        </w:rPr>
-        <w:t>Эль-Гамаля</w:t>
-      </w:r>
-    </w:p>
-    <w:p>
-      <w:pPr>
-        <w:spacing w:line="240" w:lineRule="auto"/>
-        <w:rPr>
-          <w:rFonts w:eastAsia="Calibri"/>
-          <w:lang w:val="ru-RU"/>
-        </w:rPr>
-      </w:pPr>
-      <w:r>
-        <w:rPr>
-          <w:noProof/>
-          <w:lang w:val="ru-RU" w:eastAsia="ru-RU"/>
-        </w:rPr>
-        <w:t>Оценка объема файлов шифротекстов двух алгоритмов, измерения в ки</w:t>
-      </w:r>
-      <w:r>
-        <w:rPr>
-          <w:noProof/>
-          <w:lang w:val="ru-RU" w:eastAsia="ru-RU"/>
-        </w:rPr>
-        <w:t>лобайтах, исходный текст – 0,140</w:t>
-      </w:r>
-      <w:r>
-        <w:rPr>
-          <w:noProof/>
-          <w:lang w:val="ru-RU" w:eastAsia="ru-RU"/>
-        </w:rPr>
-        <w:t xml:space="preserve"> </w:t>
-      </w:r>
-      <w:r>
-        <w:rPr>
-          <w:noProof/>
-          <w:lang w:eastAsia="ru-RU"/>
-        </w:rPr>
-        <w:t>KB</w:t>
-      </w:r>
-      <w:r>
-        <w:rPr>
-          <w:noProof/>
-          <w:lang w:val="ru-RU" w:eastAsia="ru-RU"/>
-        </w:rPr>
-        <w:t xml:space="preserve">, </w:t>
-      </w:r>
-      <w:r>
-        <w:rPr>
-          <w:noProof/>
-          <w:lang w:eastAsia="ru-RU"/>
-        </w:rPr>
-        <w:t>RSA</w:t>
-      </w:r>
-      <w:r>
-        <w:rPr>
-          <w:noProof/>
-          <w:lang w:val="ru-RU" w:eastAsia="ru-RU"/>
-        </w:rPr>
-        <w:t xml:space="preserve"> – 2</w:t>
-      </w:r>
-      <w:r>
-        <w:rPr>
-          <w:noProof/>
-          <w:lang w:val="ru-RU" w:eastAsia="ru-RU"/>
-        </w:rPr>
-        <w:t xml:space="preserve"> </w:t>
-      </w:r>
-      <w:r>
-        <w:rPr>
-          <w:noProof/>
-          <w:lang w:eastAsia="ru-RU"/>
-        </w:rPr>
-        <w:t>KB</w:t>
-      </w:r>
-      <w:r>
-        <w:rPr>
-          <w:noProof/>
-          <w:lang w:val="ru-RU" w:eastAsia="ru-RU"/>
-        </w:rPr>
-        <w:t>, Эль-Гамаля – 3</w:t>
-      </w:r>
-      <w:r>
-        <w:rPr>
-          <w:noProof/>
-          <w:lang w:val="ru-RU" w:eastAsia="ru-RU"/>
-        </w:rPr>
-        <w:t xml:space="preserve"> </w:t>
-      </w:r>
-      <w:r>
-        <w:rPr>
-          <w:noProof/>
-          <w:lang w:eastAsia="ru-RU"/>
-        </w:rPr>
-        <w:t>KB</w:t>
-      </w:r>
-      <w:r>
-        <w:rPr>
-          <w:noProof/>
-          <w:lang w:val="ru-RU" w:eastAsia="ru-RU"/>
-        </w:rPr>
-        <w:t>.</w:t>
-      </w:r>
-      <w:r>
-        <w:rPr>
-          <w:noProof/>
-          <w:lang w:val="ru-RU" w:eastAsia="ru-RU"/>
-        </w:rPr>
-        <w:t xml:space="preserve"> На рисунке 2.11</w:t>
-      </w:r>
-      <w:r>
-        <w:rPr>
-          <w:noProof/>
-          <w:lang w:val="ru-RU" w:eastAsia="ru-RU"/>
-        </w:rPr>
-        <w:t xml:space="preserve"> представлена гисторгамма размеров файлов каждого шифратекста. </w:t>
-      </w:r>
-      <w:r>
-        <w:rPr>
-          <w:rFonts w:eastAsia="Calibri"/>
-          <w:lang w:val="ru-RU"/>
-        </w:rPr>
-        <w:t>Из рисунка разницы размеров исходного и зашифрованного сообщений стал очевидным недостаток алгоритма Эль-</w:t>
-      </w:r>
-      <w:proofErr w:type="spellStart"/>
-      <w:r>
-        <w:rPr>
-          <w:rFonts w:eastAsia="Calibri"/>
-          <w:lang w:val="ru-RU"/>
-        </w:rPr>
-        <w:t>Гамаля</w:t>
-      </w:r>
-      <w:proofErr w:type="spellEnd"/>
-      <w:r>
-        <w:rPr>
-          <w:rFonts w:eastAsia="Calibri"/>
-          <w:lang w:val="ru-RU"/>
-        </w:rPr>
-        <w:t>: удвоение длины текста, связанный с использованием 2 чисел, соответствующих одному блоку исходного текста.</w:t>
-      </w:r>
-    </w:p>
-    <w:p>
-      <w:pPr>
-        <w:spacing w:line="240" w:lineRule="auto"/>
-        <w:ind w:firstLine="0"/>
-        <w:jc w:val="center"/>
-        <w:rPr>
-          <w:rFonts w:eastAsia="Calibri"/>
-          <w:lang w:val="ru-RU"/>
-        </w:rPr>
-      </w:pPr>
-      <w:r>
-        <w:rPr>
-          <w:rFonts w:eastAsia="Calibri"/>
-          <w:noProof/>
-          <w:lang w:val="ru-RU" w:eastAsia="ru-RU"/>
-        </w:rPr>
         <w:drawing>
-          <wp:inline distT="0" distB="0" distL="0" distR="0" wp14:anchorId="60835ABC" wp14:editId="7B2DF1CF">
-            <wp:extent cx="5725324" cy="3429479"/>
-            <wp:effectExtent l="0" t="0" r="0" b="0"/>
-            <wp:docPr id="3" name="Рисунок 3"/>
+          <wp:inline distT="0" distB="0" distL="0" distR="0" wp14:anchorId="42483420" wp14:editId="00710604">
+            <wp:extent cx="4848902" cy="3057952"/>
+            <wp:effectExtent l="0" t="0" r="8890" b="9525"/>
+            <wp:docPr id="4" name="Рисунок 4"/>
             <wp:cNvGraphicFramePr>
               <a:graphicFrameLocks xmlns:a="http://schemas.openxmlformats.org/drawingml/2006/main" noChangeAspect="1"/>
             </wp:cNvGraphicFramePr>
@@ -3520,6 +3366,465 @@
                   <pic:spPr>
                     <a:xfrm>
                       <a:off x="0" y="0"/>
+                      <a:ext cx="4848902" cy="3057952"/>
+                    </a:xfrm>
+                    <a:prstGeom prst="rect">
+                      <a:avLst/>
+                    </a:prstGeom>
+                  </pic:spPr>
+                </pic:pic>
+              </a:graphicData>
+            </a:graphic>
+          </wp:inline>
+        </w:drawing>
+      </w:r>
+    </w:p>
+    <w:p>
+      <w:pPr>
+        <w:pStyle w:val="a5"/>
+      </w:pPr>
+      <w:r>
+        <w:rPr>
+          <w:lang w:val="ru-RU"/>
+        </w:rPr>
+        <w:t xml:space="preserve">Рис. 2.11 – Результат выполнения выражения </w:t>
+      </w:r>
+      <w:r>
+        <w:rPr>
+          <w:i/>
+          <w:lang w:val="ru-RU"/>
+        </w:rPr>
+        <w:t xml:space="preserve">у ≡ </w:t>
+      </w:r>
+      <w:r>
+        <w:rPr>
+          <w:i/>
+        </w:rPr>
+        <w:t>ax</w:t>
+      </w:r>
+      <w:r>
+        <w:rPr>
+          <w:i/>
+          <w:lang w:val="ru-RU"/>
+        </w:rPr>
+        <w:t xml:space="preserve"> </w:t>
+      </w:r>
+      <w:r>
+        <w:rPr>
+          <w:i/>
+        </w:rPr>
+        <w:t>mod</w:t>
+      </w:r>
+      <w:r>
+        <w:rPr>
+          <w:i/>
+          <w:lang w:val="ru-RU"/>
+        </w:rPr>
+        <w:t xml:space="preserve"> </w:t>
+      </w:r>
+      <w:r>
+        <w:rPr>
+          <w:i/>
+        </w:rPr>
+        <w:t>n</w:t>
+      </w:r>
+    </w:p>
+    <w:p>
+      <w:pPr>
+        <w:spacing w:before="240" w:line="240" w:lineRule="auto"/>
+        <w:ind w:firstLine="720"/>
+        <w:rPr>
+          <w:rFonts w:eastAsia="Calibri"/>
+          <w:lang w:val="ru-RU"/>
+        </w:rPr>
+      </w:pPr>
+      <w:r>
+        <w:rPr>
+          <w:noProof/>
+          <w:lang w:val="ru-RU" w:eastAsia="ru-RU"/>
+        </w:rPr>
+        <w:t xml:space="preserve">Оценка выполнения шифрования и дешифрования алгоритмов </w:t>
+      </w:r>
+      <w:r>
+        <w:rPr>
+          <w:noProof/>
+          <w:lang w:eastAsia="ru-RU"/>
+        </w:rPr>
+        <w:t>RSA</w:t>
+      </w:r>
+      <w:r>
+        <w:rPr>
+          <w:noProof/>
+          <w:lang w:val="ru-RU" w:eastAsia="ru-RU"/>
+        </w:rPr>
+        <w:t xml:space="preserve"> и </w:t>
+      </w:r>
+      <w:r>
+        <w:rPr>
+          <w:noProof/>
+          <w:lang w:val="ru-RU" w:eastAsia="ru-RU"/>
+        </w:rPr>
+        <w:t>Эль-Гамаля</w:t>
+      </w:r>
+      <w:r>
+        <w:rPr>
+          <w:noProof/>
+          <w:lang w:val="ru-RU" w:eastAsia="ru-RU"/>
+        </w:rPr>
+        <w:t xml:space="preserve">, </w:t>
+      </w:r>
+      <w:r>
+        <w:rPr>
+          <w:noProof/>
+          <w:lang w:val="ru-RU" w:eastAsia="ru-RU"/>
+        </w:rPr>
+        <w:t>представлено на рисунке 2.12</w:t>
+      </w:r>
+      <w:r>
+        <w:rPr>
+          <w:noProof/>
+          <w:lang w:val="ru-RU" w:eastAsia="ru-RU"/>
+        </w:rPr>
+        <w:t>.</w:t>
+      </w:r>
+      <w:r>
+        <w:rPr>
+          <w:rFonts w:eastAsia="Calibri"/>
+          <w:lang w:val="ru-RU"/>
+        </w:rPr>
+        <w:t xml:space="preserve"> Из рисунка видно, что приложение работает исправно, график говорит о хороших результатах и большой производительности алгоритма Эль-</w:t>
+      </w:r>
+      <w:proofErr w:type="spellStart"/>
+      <w:r>
+        <w:rPr>
+          <w:rFonts w:eastAsia="Calibri"/>
+          <w:lang w:val="ru-RU"/>
+        </w:rPr>
+        <w:t>Гамаля</w:t>
+      </w:r>
+      <w:proofErr w:type="spellEnd"/>
+      <w:r>
+        <w:rPr>
+          <w:rFonts w:eastAsia="Calibri"/>
+          <w:lang w:val="ru-RU"/>
+        </w:rPr>
+        <w:t xml:space="preserve"> по сравнению с </w:t>
+      </w:r>
+      <w:r>
+        <w:rPr>
+          <w:rFonts w:eastAsia="Calibri"/>
+        </w:rPr>
+        <w:t>RSA</w:t>
+      </w:r>
+      <w:r>
+        <w:rPr>
+          <w:rFonts w:eastAsia="Calibri"/>
+          <w:lang w:val="ru-RU"/>
+        </w:rPr>
+        <w:t>.</w:t>
+      </w:r>
+    </w:p>
+    <w:p>
+      <w:pPr>
+        <w:pStyle w:val="a5"/>
+        <w:rPr>
+          <w:lang w:val="ru-RU"/>
+        </w:rPr>
+      </w:pPr>
+      <w:r>
+        <w:rPr>
+          <w:lang w:val="ru-RU"/>
+        </w:rPr>
+        <w:drawing>
+          <wp:inline distT="0" distB="0" distL="0" distR="0" wp14:anchorId="3F657B37" wp14:editId="097486B5">
+            <wp:extent cx="5734850" cy="3448531"/>
+            <wp:effectExtent l="0" t="0" r="0" b="0"/>
+            <wp:docPr id="7" name="Рисунок 7"/>
+            <wp:cNvGraphicFramePr>
+              <a:graphicFrameLocks xmlns:a="http://schemas.openxmlformats.org/drawingml/2006/main" noChangeAspect="1"/>
+            </wp:cNvGraphicFramePr>
+            <a:graphic xmlns:a="http://schemas.openxmlformats.org/drawingml/2006/main">
+              <a:graphicData uri="http://schemas.openxmlformats.org/drawingml/2006/picture">
+                <pic:pic xmlns:pic="http://schemas.openxmlformats.org/drawingml/2006/picture">
+                  <pic:nvPicPr>
+                    <pic:cNvPr id="1" name=""/>
+                    <pic:cNvPicPr/>
+                  </pic:nvPicPr>
+                  <pic:blipFill>
+                    <a:blip r:embed="rId16"/>
+                    <a:stretch>
+                      <a:fillRect/>
+                    </a:stretch>
+                  </pic:blipFill>
+                  <pic:spPr>
+                    <a:xfrm>
+                      <a:off x="0" y="0"/>
+                      <a:ext cx="5734850" cy="3448531"/>
+                    </a:xfrm>
+                    <a:prstGeom prst="rect">
+                      <a:avLst/>
+                    </a:prstGeom>
+                  </pic:spPr>
+                </pic:pic>
+              </a:graphicData>
+            </a:graphic>
+          </wp:inline>
+        </w:drawing>
+      </w:r>
+    </w:p>
+    <w:p>
+      <w:pPr>
+        <w:spacing w:before="240" w:line="240" w:lineRule="auto"/>
+        <w:jc w:val="center"/>
+        <w:rPr>
+          <w:noProof/>
+          <w:lang w:val="ru-RU" w:eastAsia="ru-RU"/>
+        </w:rPr>
+      </w:pPr>
+      <w:r>
+        <w:rPr>
+          <w:noProof/>
+          <w:lang w:val="ru-RU" w:eastAsia="ru-RU"/>
+        </w:rPr>
+        <w:t>Рис. 2.</w:t>
+      </w:r>
+      <w:r>
+        <w:rPr>
+          <w:noProof/>
+          <w:lang w:val="ru-RU" w:eastAsia="ru-RU"/>
+        </w:rPr>
+        <w:t>12</w:t>
+      </w:r>
+      <w:r>
+        <w:rPr>
+          <w:noProof/>
+          <w:lang w:val="ru-RU" w:eastAsia="ru-RU"/>
+        </w:rPr>
+        <w:t xml:space="preserve"> –</w:t>
+      </w:r>
+      <w:r>
+        <w:rPr>
+          <w:noProof/>
+          <w:lang w:val="ru-RU" w:eastAsia="ru-RU"/>
+        </w:rPr>
+        <w:t xml:space="preserve"> </w:t>
+      </w:r>
+      <w:r>
+        <w:rPr>
+          <w:noProof/>
+          <w:lang w:val="ru-RU" w:eastAsia="ru-RU"/>
+        </w:rPr>
+        <w:t xml:space="preserve">Оценка времени шифрования и дешифрования алгоритмов </w:t>
+      </w:r>
+      <w:r>
+        <w:rPr>
+          <w:noProof/>
+          <w:lang w:eastAsia="ru-RU"/>
+        </w:rPr>
+        <w:t>RSA</w:t>
+      </w:r>
+      <w:r>
+        <w:rPr>
+          <w:noProof/>
+          <w:lang w:val="ru-RU" w:eastAsia="ru-RU"/>
+        </w:rPr>
+        <w:t xml:space="preserve"> и </w:t>
+      </w:r>
+      <w:r>
+        <w:rPr>
+          <w:noProof/>
+          <w:lang w:val="ru-RU" w:eastAsia="ru-RU"/>
+        </w:rPr>
+        <w:t>Эль-Гамаля</w:t>
+      </w:r>
+    </w:p>
+    <w:p>
+      <w:pPr>
+        <w:spacing w:line="240" w:lineRule="auto"/>
+        <w:rPr>
+          <w:rFonts w:eastAsia="Calibri"/>
+          <w:lang w:val="ru-RU"/>
+        </w:rPr>
+      </w:pPr>
+      <w:r>
+        <w:rPr>
+          <w:noProof/>
+          <w:lang w:val="ru-RU" w:eastAsia="ru-RU"/>
+        </w:rPr>
+        <w:t>Оценка объема файлов шифротекстов двух алгоритмов, измерения в ки</w:t>
+      </w:r>
+      <w:r>
+        <w:rPr>
+          <w:noProof/>
+          <w:lang w:val="ru-RU" w:eastAsia="ru-RU"/>
+        </w:rPr>
+        <w:t>лобайтах, исходный текст – 0,140</w:t>
+      </w:r>
+      <w:bookmarkStart w:id="0" w:name="_GoBack"/>
+      <w:bookmarkEnd w:id="0"/>
+      <w:r>
+        <w:rPr>
+          <w:noProof/>
+          <w:lang w:val="ru-RU" w:eastAsia="ru-RU"/>
+        </w:rPr>
+        <w:t xml:space="preserve"> </w:t>
+      </w:r>
+      <w:r>
+        <w:rPr>
+          <w:noProof/>
+          <w:lang w:eastAsia="ru-RU"/>
+        </w:rPr>
+        <w:t>KB</w:t>
+      </w:r>
+      <w:r>
+        <w:rPr>
+          <w:noProof/>
+          <w:lang w:val="ru-RU" w:eastAsia="ru-RU"/>
+        </w:rPr>
+        <w:t xml:space="preserve">, </w:t>
+      </w:r>
+      <w:r>
+        <w:rPr>
+          <w:noProof/>
+          <w:lang w:eastAsia="ru-RU"/>
+        </w:rPr>
+        <w:t>RSA</w:t>
+      </w:r>
+      <w:r>
+        <w:rPr>
+          <w:noProof/>
+          <w:lang w:val="ru-RU" w:eastAsia="ru-RU"/>
+        </w:rPr>
+        <w:t xml:space="preserve"> – 2</w:t>
+      </w:r>
+      <w:r>
+        <w:rPr>
+          <w:noProof/>
+          <w:lang w:val="ru-RU" w:eastAsia="ru-RU"/>
+        </w:rPr>
+        <w:t xml:space="preserve"> </w:t>
+      </w:r>
+      <w:r>
+        <w:rPr>
+          <w:noProof/>
+          <w:lang w:eastAsia="ru-RU"/>
+        </w:rPr>
+        <w:t>KB</w:t>
+      </w:r>
+      <w:r>
+        <w:rPr>
+          <w:noProof/>
+          <w:lang w:val="ru-RU" w:eastAsia="ru-RU"/>
+        </w:rPr>
+        <w:t>, Эль-Гамаля – 3</w:t>
+      </w:r>
+      <w:r>
+        <w:rPr>
+          <w:noProof/>
+          <w:lang w:val="ru-RU" w:eastAsia="ru-RU"/>
+        </w:rPr>
+        <w:t xml:space="preserve"> </w:t>
+      </w:r>
+      <w:r>
+        <w:rPr>
+          <w:noProof/>
+          <w:lang w:eastAsia="ru-RU"/>
+        </w:rPr>
+        <w:t>KB</w:t>
+      </w:r>
+      <w:r>
+        <w:rPr>
+          <w:noProof/>
+          <w:lang w:val="ru-RU" w:eastAsia="ru-RU"/>
+        </w:rPr>
+        <w:t>.</w:t>
+      </w:r>
+      <w:r>
+        <w:rPr>
+          <w:noProof/>
+          <w:lang w:val="ru-RU" w:eastAsia="ru-RU"/>
+        </w:rPr>
+        <w:t xml:space="preserve"> На рисунке 2.13</w:t>
+      </w:r>
+      <w:r>
+        <w:rPr>
+          <w:noProof/>
+          <w:lang w:val="ru-RU" w:eastAsia="ru-RU"/>
+        </w:rPr>
+        <w:t xml:space="preserve"> представлена гисторгамма размеров файлов каждого </w:t>
+      </w:r>
+      <w:r>
+        <w:rPr>
+          <w:noProof/>
+          <w:lang w:val="ru-RU" w:eastAsia="ru-RU"/>
+        </w:rPr>
+        <w:lastRenderedPageBreak/>
+        <w:t xml:space="preserve">шифратекста. </w:t>
+      </w:r>
+      <w:r>
+        <w:rPr>
+          <w:rFonts w:eastAsia="Calibri"/>
+          <w:lang w:val="ru-RU"/>
+        </w:rPr>
+        <w:t>Из рисунка разницы размеров исходного и зашифрованного сообщений стал очевидным недостаток алгоритма Эль-</w:t>
+      </w:r>
+      <w:proofErr w:type="spellStart"/>
+      <w:r>
+        <w:rPr>
+          <w:rFonts w:eastAsia="Calibri"/>
+          <w:lang w:val="ru-RU"/>
+        </w:rPr>
+        <w:t>Гамаля</w:t>
+      </w:r>
+      <w:proofErr w:type="spellEnd"/>
+      <w:r>
+        <w:rPr>
+          <w:rFonts w:eastAsia="Calibri"/>
+          <w:lang w:val="ru-RU"/>
+        </w:rPr>
+        <w:t>: удвоение длины текста, связанный с использованием 2 чисел, соответствующих одному блоку исходного текста.</w:t>
+      </w:r>
+    </w:p>
+    <w:p>
+      <w:pPr>
+        <w:spacing w:line="240" w:lineRule="auto"/>
+        <w:ind w:firstLine="0"/>
+        <w:jc w:val="center"/>
+        <w:rPr>
+          <w:rFonts w:eastAsia="Calibri"/>
+          <w:lang w:val="ru-RU"/>
+        </w:rPr>
+      </w:pPr>
+      <w:r>
+        <w:rPr>
+          <w:rFonts w:eastAsia="Calibri"/>
+          <w:noProof/>
+          <w:lang w:val="ru-RU" w:eastAsia="ru-RU"/>
+        </w:rPr>
+        <w:drawing>
+          <wp:inline distT="0" distB="0" distL="0" distR="0" wp14:anchorId="60835ABC" wp14:editId="7B2DF1CF">
+            <wp:extent cx="5725324" cy="3429479"/>
+            <wp:effectExtent l="0" t="0" r="0" b="0"/>
+            <wp:docPr id="3" name="Рисунок 3"/>
+            <wp:cNvGraphicFramePr>
+              <a:graphicFrameLocks xmlns:a="http://schemas.openxmlformats.org/drawingml/2006/main" noChangeAspect="1"/>
+            </wp:cNvGraphicFramePr>
+            <a:graphic xmlns:a="http://schemas.openxmlformats.org/drawingml/2006/main">
+              <a:graphicData uri="http://schemas.openxmlformats.org/drawingml/2006/picture">
+                <pic:pic xmlns:pic="http://schemas.openxmlformats.org/drawingml/2006/picture">
+                  <pic:nvPicPr>
+                    <pic:cNvPr id="1" name=""/>
+                    <pic:cNvPicPr/>
+                  </pic:nvPicPr>
+                  <pic:blipFill>
+                    <a:blip r:embed="rId17"/>
+                    <a:stretch>
+                      <a:fillRect/>
+                    </a:stretch>
+                  </pic:blipFill>
+                  <pic:spPr>
+                    <a:xfrm>
+                      <a:off x="0" y="0"/>
                       <a:ext cx="5725324" cy="3429479"/>
                     </a:xfrm>
                     <a:prstGeom prst="rect">
@@ -3555,27 +3860,34 @@
           <w:noProof/>
           <w:lang w:val="ru-RU" w:eastAsia="ru-RU"/>
         </w:rPr>
-        <w:t>11</w:t>
+        <w:t>1</w:t>
       </w:r>
       <w:r>
         <w:rPr>
           <w:noProof/>
           <w:lang w:val="ru-RU" w:eastAsia="ru-RU"/>
         </w:rPr>
-        <w:t xml:space="preserve"> –</w:t>
+        <w:t>3</w:t>
       </w:r>
       <w:r>
         <w:rPr>
           <w:noProof/>
           <w:lang w:val="ru-RU" w:eastAsia="ru-RU"/>
         </w:rPr>
-        <w:t xml:space="preserve"> </w:t>
+        <w:t xml:space="preserve"> –</w:t>
       </w:r>
       <w:r>
         <w:rPr>
           <w:noProof/>
           <w:lang w:val="ru-RU" w:eastAsia="ru-RU"/>
         </w:rPr>
+        <w:t xml:space="preserve"> </w:t>
+      </w:r>
+      <w:r>
+        <w:rPr>
+          <w:noProof/>
+          <w:lang w:val="ru-RU" w:eastAsia="ru-RU"/>
+        </w:rPr>
         <w:t xml:space="preserve">Оценка объема двух шифротекстов алгоритмов </w:t>
       </w:r>
       <w:r>
@@ -3599,8 +3911,6 @@
         </w:rPr>
         <w:t>EDH</w:t>
       </w:r>
-      <w:bookmarkStart w:id="0" w:name="_GoBack"/>
-      <w:bookmarkEnd w:id="0"/>
     </w:p>
     <w:p>
       <w:pPr>

</xml_diff>